<commit_message>
Changes in custom-license text
</commit_message>
<xml_diff>
--- a/Open-Source-EXIOMOD-getting-started.docx
+++ b/Open-Source-EXIOMOD-getting-started.docx
@@ -14,6 +14,127 @@
           <w:lang w:val="en-US"/>
         </w:rPr>
         <w:t>Getting started with TNO – EXIOMOD 2.0</w:t>
+      </w:r>
+    </w:p>
+    <w:p>
+      <w:pPr>
+        <w:rPr>
+          <w:lang w:val="en-US"/>
+        </w:rPr>
+      </w:pPr>
+    </w:p>
+    <w:p>
+      <w:pPr>
+        <w:rPr>
+          <w:lang w:val="en-US"/>
+        </w:rPr>
+      </w:pPr>
+      <w:r>
+        <w:rPr>
+          <w:lang w:val="en-US"/>
+        </w:rPr>
+        <w:t>********************************************************************************</w:t>
+      </w:r>
+    </w:p>
+    <w:p>
+      <w:pPr>
+        <w:rPr>
+          <w:lang w:val="en-US"/>
+        </w:rPr>
+      </w:pPr>
+      <w:r>
+        <w:rPr>
+          <w:lang w:val="en-US"/>
+        </w:rPr>
+        <w:t>THIS MODEL IS A CUSTOM-LICENSE MODEL.</w:t>
+      </w:r>
+    </w:p>
+    <w:p>
+      <w:pPr>
+        <w:rPr>
+          <w:lang w:val="en-US"/>
+        </w:rPr>
+      </w:pPr>
+      <w:r>
+        <w:rPr>
+          <w:lang w:val="en-US"/>
+        </w:rPr>
+        <w:t>EXIOMOD 2.0 shall not be used for commercial purposes until an exploitation</w:t>
+      </w:r>
+      <w:r>
+        <w:rPr>
+          <w:lang w:val="en-US"/>
+        </w:rPr>
+        <w:t xml:space="preserve"> </w:t>
+      </w:r>
+      <w:r>
+        <w:rPr>
+          <w:lang w:val="en-US"/>
+        </w:rPr>
+        <w:t>agreement is signed, subject to similar conditions as for the underlying</w:t>
+      </w:r>
+      <w:r>
+        <w:rPr>
+          <w:lang w:val="en-US"/>
+        </w:rPr>
+        <w:t xml:space="preserve"> </w:t>
+      </w:r>
+      <w:r>
+        <w:rPr>
+          <w:lang w:val="en-US"/>
+        </w:rPr>
+        <w:t>database (EXIOBASE). EXIOBASE limitations are based on open source license</w:t>
+      </w:r>
+      <w:r>
+        <w:rPr>
+          <w:lang w:val="en-US"/>
+        </w:rPr>
+        <w:t xml:space="preserve"> </w:t>
+      </w:r>
+      <w:r>
+        <w:rPr>
+          <w:lang w:val="en-US"/>
+        </w:rPr>
+        <w:t>agreements to be found here:</w:t>
+      </w:r>
+    </w:p>
+    <w:p>
+      <w:pPr>
+        <w:rPr>
+          <w:lang w:val="en-US"/>
+        </w:rPr>
+      </w:pPr>
+      <w:r>
+        <w:rPr>
+          <w:lang w:val="en-US"/>
+        </w:rPr>
+        <w:t>http://exiobase.eu/index.php/terms-of-use</w:t>
+      </w:r>
+    </w:p>
+    <w:p>
+      <w:pPr>
+        <w:rPr>
+          <w:lang w:val="en-US"/>
+        </w:rPr>
+      </w:pPr>
+      <w:r>
+        <w:rPr>
+          <w:lang w:val="en-US"/>
+        </w:rPr>
+        <w:t>For information on a license, please contact: hettie.boonman@tno.nl</w:t>
+      </w:r>
+    </w:p>
+    <w:p>
+      <w:pPr>
+        <w:rPr>
+          <w:lang w:val="en-US"/>
+        </w:rPr>
+      </w:pPr>
+      <w:r>
+        <w:rPr>
+          <w:lang w:val="en-US"/>
+        </w:rPr>
+        <w:t>********************************************************************************</w:t>
       </w:r>
     </w:p>
     <w:p>
@@ -408,6 +529,7 @@
               <w:rPr>
                 <w:noProof/>
               </w:rPr>
+              <w:lastRenderedPageBreak/>
               <w:drawing>
                 <wp:inline distT="0" distB="0" distL="0" distR="0" wp14:anchorId="5FD25518" wp14:editId="23175642">
                   <wp:extent cx="4762500" cy="2971800"/>
@@ -584,7 +706,6 @@
               <w:rPr>
                 <w:lang w:val="en-US"/>
               </w:rPr>
-              <w:lastRenderedPageBreak/>
               <w:t xml:space="preserve">There are several branches. You are currently in the master branch. Via the </w:t>
             </w:r>
             <w:r>
@@ -1059,21 +1180,33 @@
               <w:rPr>
                 <w:lang w:val="en-US"/>
               </w:rPr>
-              <w:t xml:space="preserve">a brief overview of the model is given. </w:t>
-            </w:r>
+              <w:t>a brief overview of the model is given.</w:t>
+            </w:r>
+            <w:r>
+              <w:rPr>
+                <w:lang w:val="en-US"/>
+              </w:rPr>
+              <w:t>)</w:t>
+            </w:r>
+            <w:r>
+              <w:rPr>
+                <w:lang w:val="en-US"/>
+              </w:rPr>
+              <w:t xml:space="preserve"> </w:t>
+            </w:r>
+          </w:p>
+          <w:p>
+            <w:pPr>
+              <w:rPr>
+                <w:lang w:val="en-US"/>
+              </w:rPr>
+            </w:pPr>
             <w:bookmarkStart w:id="0" w:name="_GoBack"/>
             <w:bookmarkEnd w:id="0"/>
           </w:p>
           <w:p>
             <w:pPr>
               <w:rPr>
-                <w:lang w:val="en-US"/>
-              </w:rPr>
-            </w:pPr>
-          </w:p>
-          <w:p>
-            <w:pPr>
-              <w:rPr>
                 <w:b/>
                 <w:bCs/>
                 <w:u w:val="single"/>
@@ -1466,7 +1599,6 @@
                 <w:bCs/>
                 <w:lang w:val="en-US"/>
               </w:rPr>
-              <w:lastRenderedPageBreak/>
               <w:t>02_</w:t>
             </w:r>
             <w:r>
@@ -1881,6 +2013,7 @@
                 <w:bCs/>
                 <w:lang w:val="en-US"/>
               </w:rPr>
+              <w:lastRenderedPageBreak/>
               <w:t>%project%/00_base_model_setup/</w:t>
             </w:r>
             <w:proofErr w:type="spellStart"/>
@@ -2367,7 +2500,6 @@
               <w:rPr>
                 <w:lang w:val="en-US"/>
               </w:rPr>
-              <w:lastRenderedPageBreak/>
               <w:t>Utils:</w:t>
             </w:r>
             <w:r>
@@ -3231,6 +3363,7 @@
     <w:lsdException w:name="HTML Sample" w:semiHidden="1" w:unhideWhenUsed="1"/>
     <w:lsdException w:name="HTML Typewriter" w:semiHidden="1" w:unhideWhenUsed="1"/>
     <w:lsdException w:name="HTML Variable" w:semiHidden="1" w:unhideWhenUsed="1"/>
+    <w:lsdException w:name="Normal Table" w:semiHidden="1" w:unhideWhenUsed="1"/>
     <w:lsdException w:name="annotation subject" w:semiHidden="1" w:unhideWhenUsed="1"/>
     <w:lsdException w:name="No List" w:semiHidden="1" w:unhideWhenUsed="1"/>
     <w:lsdException w:name="Outline List 1" w:semiHidden="1" w:unhideWhenUsed="1"/>
@@ -3277,8 +3410,10 @@
     <w:lsdException w:name="Table Subtle 2" w:semiHidden="1" w:unhideWhenUsed="1"/>
     <w:lsdException w:name="Table Web 1" w:semiHidden="1" w:unhideWhenUsed="1"/>
     <w:lsdException w:name="Table Web 2" w:semiHidden="1" w:unhideWhenUsed="1"/>
+    <w:lsdException w:name="Table Web 3" w:semiHidden="1" w:unhideWhenUsed="1"/>
     <w:lsdException w:name="Balloon Text" w:semiHidden="1" w:unhideWhenUsed="1"/>
     <w:lsdException w:name="Table Grid" w:uiPriority="39"/>
+    <w:lsdException w:name="Table Theme" w:semiHidden="1" w:unhideWhenUsed="1"/>
     <w:lsdException w:name="Placeholder Text" w:semiHidden="1"/>
     <w:lsdException w:name="No Spacing" w:uiPriority="1" w:qFormat="1"/>
     <w:lsdException w:name="Light Shading" w:uiPriority="60"/>
@@ -3918,6 +4053,49 @@
 </file>
 
 <file path=customXml/item1.xml><?xml version="1.0" encoding="utf-8"?>
+<p:properties xmlns:p="http://schemas.microsoft.com/office/2006/metadata/properties" xmlns:xsi="http://www.w3.org/2001/XMLSchema-instance" xmlns:pc="http://schemas.microsoft.com/office/infopath/2007/PartnerControls">
+  <documentManagement>
+    <TNOC_ClusterName xmlns="2f6a910d-138e-42c1-8e8a-320c1b7cf3f7">H2020 Open ENTRANCE</TNOC_ClusterName>
+    <TNOC_ClusterId xmlns="2f6a910d-138e-42c1-8e8a-320c1b7cf3f7">060.29934</TNOC_ClusterId>
+    <cf581d8792c646118aad2c2c4ecdfa8c xmlns="20fcec41-f85f-4e4a-baed-46c3f55a210f">
+      <Terms xmlns="http://schemas.microsoft.com/office/infopath/2007/PartnerControls"/>
+    </cf581d8792c646118aad2c2c4ecdfa8c>
+    <TaxCatchAll xmlns="20fcec41-f85f-4e4a-baed-46c3f55a210f">
+      <Value>5</Value>
+      <Value>1</Value>
+    </TaxCatchAll>
+    <lca20d149a844688b6abf34073d5c21d xmlns="20fcec41-f85f-4e4a-baed-46c3f55a210f">
+      <Terms xmlns="http://schemas.microsoft.com/office/infopath/2007/PartnerControls"/>
+    </lca20d149a844688b6abf34073d5c21d>
+    <bac4ab11065f4f6c809c820c57e320e5 xmlns="20fcec41-f85f-4e4a-baed-46c3f55a210f">
+      <Terms xmlns="http://schemas.microsoft.com/office/infopath/2007/PartnerControls"/>
+    </bac4ab11065f4f6c809c820c57e320e5>
+    <h15fbb78f4cb41d290e72f301ea2865f xmlns="20fcec41-f85f-4e4a-baed-46c3f55a210f">
+      <Terms xmlns="http://schemas.microsoft.com/office/infopath/2007/PartnerControls">
+        <TermInfo xmlns="http://schemas.microsoft.com/office/infopath/2007/PartnerControls">
+          <TermName xmlns="http://schemas.microsoft.com/office/infopath/2007/PartnerControls">Project</TermName>
+          <TermId xmlns="http://schemas.microsoft.com/office/infopath/2007/PartnerControls">fa11c4c9-105f-402c-bb40-9a56b4989397</TermId>
+        </TermInfo>
+      </Terms>
+    </h15fbb78f4cb41d290e72f301ea2865f>
+    <n2a7a23bcc2241cb9261f9a914c7c1bb xmlns="20fcec41-f85f-4e4a-baed-46c3f55a210f">
+      <Terms xmlns="http://schemas.microsoft.com/office/infopath/2007/PartnerControls">
+        <TermInfo xmlns="http://schemas.microsoft.com/office/infopath/2007/PartnerControls">
+          <TermName xmlns="http://schemas.microsoft.com/office/infopath/2007/PartnerControls">TNO Internal</TermName>
+          <TermId xmlns="http://schemas.microsoft.com/office/infopath/2007/PartnerControls">1a23c89f-ef54-4907-86fd-8242403ff722</TermId>
+        </TermInfo>
+      </Terms>
+    </n2a7a23bcc2241cb9261f9a914c7c1bb>
+    <_dlc_DocId xmlns="20fcec41-f85f-4e4a-baed-46c3f55a210f">X5MCT7QPE5YA-801924231-116</_dlc_DocId>
+    <_dlc_DocIdUrl xmlns="20fcec41-f85f-4e4a-baed-46c3f55a210f">
+      <Url>https://365tno.sharepoint.com/teams/P060.29934/_layouts/15/DocIdRedir.aspx?ID=X5MCT7QPE5YA-801924231-116</Url>
+      <Description>X5MCT7QPE5YA-801924231-116</Description>
+    </_dlc_DocIdUrl>
+  </documentManagement>
+</p:properties>
+</file>
+
+<file path=customXml/item2.xml><?xml version="1.0" encoding="utf-8"?>
 <?mso-contentType ?>
 <FormTemplates xmlns="http://schemas.microsoft.com/sharepoint/v3/contenttype/forms">
   <Display>DocumentLibraryForm</Display>
@@ -3926,7 +4104,7 @@
 </FormTemplates>
 </file>
 
-<file path=customXml/item2.xml><?xml version="1.0" encoding="utf-8"?>
+<file path=customXml/item3.xml><?xml version="1.0" encoding="utf-8"?>
 <?mso-contentType ?>
 <spe:Receivers xmlns:spe="http://schemas.microsoft.com/sharepoint/events">
   <Receiver>
@@ -3976,7 +4154,7 @@
 </spe:Receivers>
 </file>
 
-<file path=customXml/item3.xml><?xml version="1.0" encoding="utf-8"?>
+<file path=customXml/item4.xml><?xml version="1.0" encoding="utf-8"?>
 <ct:contentTypeSchema xmlns:ct="http://schemas.microsoft.com/office/2006/metadata/contentType" xmlns:ma="http://schemas.microsoft.com/office/2006/metadata/properties/metaAttributes" ct:_="" ma:_="" ma:contentTypeName="Team Document" ma:contentTypeID="0x010100A35317DCC28344A7B82488658A034A5C010041B1C849584E99429B3AB30CABF9EE60" ma:contentTypeVersion="3" ma:contentTypeDescription=" " ma:contentTypeScope="" ma:versionID="45c7b71d5f5fa35affb030a6b6d85f43">
   <xsd:schema xmlns:xsd="http://www.w3.org/2001/XMLSchema" xmlns:xs="http://www.w3.org/2001/XMLSchema" xmlns:p="http://schemas.microsoft.com/office/2006/metadata/properties" xmlns:ns2="20fcec41-f85f-4e4a-baed-46c3f55a210f" xmlns:ns3="2f6a910d-138e-42c1-8e8a-320c1b7cf3f7" xmlns:ns5="8cf03208-693c-41cd-a3ae-18757f73677f" targetNamespace="http://schemas.microsoft.com/office/2006/metadata/properties" ma:root="true" ma:fieldsID="ce569d0c7765989464b97be4c4667d9d" ns2:_="" ns3:_="" ns5:_="">
     <xsd:import namespace="20fcec41-f85f-4e4a-baed-46c3f55a210f"/>
@@ -4223,50 +4401,18 @@
 </ct:contentTypeSchema>
 </file>
 
-<file path=customXml/item4.xml><?xml version="1.0" encoding="utf-8"?>
-<p:properties xmlns:p="http://schemas.microsoft.com/office/2006/metadata/properties" xmlns:xsi="http://www.w3.org/2001/XMLSchema-instance" xmlns:pc="http://schemas.microsoft.com/office/infopath/2007/PartnerControls">
-  <documentManagement>
-    <TNOC_ClusterName xmlns="2f6a910d-138e-42c1-8e8a-320c1b7cf3f7">H2020 Open ENTRANCE</TNOC_ClusterName>
-    <TNOC_ClusterId xmlns="2f6a910d-138e-42c1-8e8a-320c1b7cf3f7">060.29934</TNOC_ClusterId>
-    <cf581d8792c646118aad2c2c4ecdfa8c xmlns="20fcec41-f85f-4e4a-baed-46c3f55a210f">
-      <Terms xmlns="http://schemas.microsoft.com/office/infopath/2007/PartnerControls"/>
-    </cf581d8792c646118aad2c2c4ecdfa8c>
-    <TaxCatchAll xmlns="20fcec41-f85f-4e4a-baed-46c3f55a210f">
-      <Value>5</Value>
-      <Value>1</Value>
-    </TaxCatchAll>
-    <lca20d149a844688b6abf34073d5c21d xmlns="20fcec41-f85f-4e4a-baed-46c3f55a210f">
-      <Terms xmlns="http://schemas.microsoft.com/office/infopath/2007/PartnerControls"/>
-    </lca20d149a844688b6abf34073d5c21d>
-    <bac4ab11065f4f6c809c820c57e320e5 xmlns="20fcec41-f85f-4e4a-baed-46c3f55a210f">
-      <Terms xmlns="http://schemas.microsoft.com/office/infopath/2007/PartnerControls"/>
-    </bac4ab11065f4f6c809c820c57e320e5>
-    <h15fbb78f4cb41d290e72f301ea2865f xmlns="20fcec41-f85f-4e4a-baed-46c3f55a210f">
-      <Terms xmlns="http://schemas.microsoft.com/office/infopath/2007/PartnerControls">
-        <TermInfo xmlns="http://schemas.microsoft.com/office/infopath/2007/PartnerControls">
-          <TermName xmlns="http://schemas.microsoft.com/office/infopath/2007/PartnerControls">Project</TermName>
-          <TermId xmlns="http://schemas.microsoft.com/office/infopath/2007/PartnerControls">fa11c4c9-105f-402c-bb40-9a56b4989397</TermId>
-        </TermInfo>
-      </Terms>
-    </h15fbb78f4cb41d290e72f301ea2865f>
-    <n2a7a23bcc2241cb9261f9a914c7c1bb xmlns="20fcec41-f85f-4e4a-baed-46c3f55a210f">
-      <Terms xmlns="http://schemas.microsoft.com/office/infopath/2007/PartnerControls">
-        <TermInfo xmlns="http://schemas.microsoft.com/office/infopath/2007/PartnerControls">
-          <TermName xmlns="http://schemas.microsoft.com/office/infopath/2007/PartnerControls">TNO Internal</TermName>
-          <TermId xmlns="http://schemas.microsoft.com/office/infopath/2007/PartnerControls">1a23c89f-ef54-4907-86fd-8242403ff722</TermId>
-        </TermInfo>
-      </Terms>
-    </n2a7a23bcc2241cb9261f9a914c7c1bb>
-    <_dlc_DocId xmlns="20fcec41-f85f-4e4a-baed-46c3f55a210f">X5MCT7QPE5YA-801924231-116</_dlc_DocId>
-    <_dlc_DocIdUrl xmlns="20fcec41-f85f-4e4a-baed-46c3f55a210f">
-      <Url>https://365tno.sharepoint.com/teams/P060.29934/_layouts/15/DocIdRedir.aspx?ID=X5MCT7QPE5YA-801924231-116</Url>
-      <Description>X5MCT7QPE5YA-801924231-116</Description>
-    </_dlc_DocIdUrl>
-  </documentManagement>
-</p:properties>
+<file path=customXml/itemProps1.xml><?xml version="1.0" encoding="utf-8"?>
+<ds:datastoreItem xmlns:ds="http://schemas.openxmlformats.org/officeDocument/2006/customXml" ds:itemID="{0AFC71D0-8A96-444A-95C9-65F582718E25}">
+  <ds:schemaRefs>
+    <ds:schemaRef ds:uri="http://schemas.microsoft.com/office/2006/metadata/properties"/>
+    <ds:schemaRef ds:uri="http://schemas.microsoft.com/office/infopath/2007/PartnerControls"/>
+    <ds:schemaRef ds:uri="2f6a910d-138e-42c1-8e8a-320c1b7cf3f7"/>
+    <ds:schemaRef ds:uri="20fcec41-f85f-4e4a-baed-46c3f55a210f"/>
+  </ds:schemaRefs>
+</ds:datastoreItem>
 </file>
 
-<file path=customXml/itemProps1.xml><?xml version="1.0" encoding="utf-8"?>
+<file path=customXml/itemProps2.xml><?xml version="1.0" encoding="utf-8"?>
 <ds:datastoreItem xmlns:ds="http://schemas.openxmlformats.org/officeDocument/2006/customXml" ds:itemID="{4310D7C2-6D77-428B-9BE4-AAE50431517B}">
   <ds:schemaRefs>
     <ds:schemaRef ds:uri="http://schemas.microsoft.com/sharepoint/v3/contenttype/forms"/>
@@ -4274,7 +4420,7 @@
 </ds:datastoreItem>
 </file>
 
-<file path=customXml/itemProps2.xml><?xml version="1.0" encoding="utf-8"?>
+<file path=customXml/itemProps3.xml><?xml version="1.0" encoding="utf-8"?>
 <ds:datastoreItem xmlns:ds="http://schemas.openxmlformats.org/officeDocument/2006/customXml" ds:itemID="{F8D3900F-3977-4275-977E-01D205247DD0}">
   <ds:schemaRefs>
     <ds:schemaRef ds:uri="http://schemas.microsoft.com/sharepoint/events"/>
@@ -4282,7 +4428,7 @@
 </ds:datastoreItem>
 </file>
 
-<file path=customXml/itemProps3.xml><?xml version="1.0" encoding="utf-8"?>
+<file path=customXml/itemProps4.xml><?xml version="1.0" encoding="utf-8"?>
 <ds:datastoreItem xmlns:ds="http://schemas.openxmlformats.org/officeDocument/2006/customXml" ds:itemID="{5EAF4CD0-5880-49AD-A8C2-F07F0B31CF53}">
   <ds:schemaRefs>
     <ds:schemaRef ds:uri="http://schemas.microsoft.com/office/2006/metadata/contentType"/>
@@ -4300,22 +4446,4 @@
     <ds:schemaRef ds:uri="http://schemas.microsoft.com/internal/obd"/>
   </ds:schemaRefs>
 </ds:datastoreItem>
-</file>
-
-<file path=customXml/itemProps4.xml><?xml version="1.0" encoding="utf-8"?>
-<ds:datastoreItem xmlns:ds="http://schemas.openxmlformats.org/officeDocument/2006/customXml" ds:itemID="{0AFC71D0-8A96-444A-95C9-65F582718E25}">
-  <ds:schemaRefs>
-    <ds:schemaRef ds:uri="http://schemas.microsoft.com/office/2006/documentManagement/types"/>
-    <ds:schemaRef ds:uri="http://schemas.openxmlformats.org/package/2006/metadata/core-properties"/>
-    <ds:schemaRef ds:uri="http://purl.org/dc/dcmitype/"/>
-    <ds:schemaRef ds:uri="http://purl.org/dc/terms/"/>
-    <ds:schemaRef ds:uri="http://schemas.microsoft.com/office/2006/metadata/properties"/>
-    <ds:schemaRef ds:uri="http://www.w3.org/XML/1998/namespace"/>
-    <ds:schemaRef ds:uri="20fcec41-f85f-4e4a-baed-46c3f55a210f"/>
-    <ds:schemaRef ds:uri="http://schemas.microsoft.com/office/infopath/2007/PartnerControls"/>
-    <ds:schemaRef ds:uri="8cf03208-693c-41cd-a3ae-18757f73677f"/>
-    <ds:schemaRef ds:uri="2f6a910d-138e-42c1-8e8a-320c1b7cf3f7"/>
-    <ds:schemaRef ds:uri="http://purl.org/dc/elements/1.1/"/>
-  </ds:schemaRefs>
-</ds:datastoreItem>
 </file>
</xml_diff>